<commit_message>
Agrego implementacion  de contador ascendente y descente, cómo tambien su respectivo diagrama de estado
</commit_message>
<xml_diff>
--- a/Máquina de estado finito TFI.docx
+++ b/Máquina de estado finito TFI.docx
@@ -543,7 +543,25 @@
         <w:rPr>
           <w:lang w:val="es-ES"/>
         </w:rPr>
-        <w:t>Si a = 1 y b = 1 se queda en S5, s = y r = 0</w:t>
+        <w:t xml:space="preserve">Si a = 1 y b = 1 se queda en S5, s = </w:t>
+      </w:r>
+      <w:r>
+        <w:rPr>
+          <w:lang w:val="es-ES"/>
+        </w:rPr>
+        <w:t>0</w:t>
+      </w:r>
+      <w:r>
+        <w:rPr>
+          <w:lang w:val="es-ES"/>
+        </w:rPr>
+        <w:t xml:space="preserve"> y</w:t>
+      </w:r>
+      <w:r>
+        <w:rPr>
+          <w:lang w:val="es-ES"/>
+        </w:rPr>
+        <w:t xml:space="preserve"> r = 0</w:t>
       </w:r>
     </w:p>
     <w:p>
@@ -661,6 +679,2009 @@
           <w:lang w:val="es-ES"/>
         </w:rPr>
         <w:t>Si a = 0 y b = 0 pasa el estado S0, s = 0 y r = 1 (Salió un auto)</w:t>
+      </w:r>
+      <w:r>
+        <w:rPr>
+          <w:lang w:val="es-ES"/>
+        </w:rPr>
+        <w:softHyphen/>
+      </w:r>
+    </w:p>
+    <w:p>
+      <w:pPr>
+        <w:pStyle w:val="Prrafodelista"/>
+        <w:ind w:left="785"/>
+        <w:rPr>
+          <w:lang w:val="es-ES"/>
+        </w:rPr>
+      </w:pPr>
+    </w:p>
+    <w:p>
+      <w:pPr>
+        <w:rPr>
+          <w:u w:val="single"/>
+          <w:lang w:val="es-ES"/>
+        </w:rPr>
+      </w:pPr>
+      <w:r>
+        <w:rPr>
+          <w:noProof/>
+          <w:lang w:val="es-ES"/>
+        </w:rPr>
+        <w:lastRenderedPageBreak/>
+        <w:drawing>
+          <wp:inline distT="0" distB="0" distL="0" distR="0" wp14:anchorId="5662C084" wp14:editId="7D06F478">
+            <wp:extent cx="6000750" cy="6162675"/>
+            <wp:effectExtent l="0" t="0" r="0" b="9525"/>
+            <wp:docPr id="1798789831" name="Imagen 2" descr="Diagrama, Esquemático&#10;&#10;El contenido generado por IA puede ser incorrecto."/>
+            <wp:cNvGraphicFramePr>
+              <a:graphicFrameLocks xmlns:a="http://schemas.openxmlformats.org/drawingml/2006/main" noChangeAspect="1"/>
+            </wp:cNvGraphicFramePr>
+            <a:graphic xmlns:a="http://schemas.openxmlformats.org/drawingml/2006/main">
+              <a:graphicData uri="http://schemas.openxmlformats.org/drawingml/2006/picture">
+                <pic:pic xmlns:pic="http://schemas.openxmlformats.org/drawingml/2006/picture">
+                  <pic:nvPicPr>
+                    <pic:cNvPr id="1798789831" name="Imagen 2" descr="Diagrama, Esquemático&#10;&#10;El contenido generado por IA puede ser incorrecto."/>
+                    <pic:cNvPicPr/>
+                  </pic:nvPicPr>
+                  <pic:blipFill>
+                    <a:blip r:embed="rId6">
+                      <a:extLst>
+                        <a:ext uri="{28A0092B-C50C-407E-A947-70E740481C1C}">
+                          <a14:useLocalDpi xmlns:a14="http://schemas.microsoft.com/office/drawing/2010/main" val="0"/>
+                        </a:ext>
+                      </a:extLst>
+                    </a:blip>
+                    <a:stretch>
+                      <a:fillRect/>
+                    </a:stretch>
+                  </pic:blipFill>
+                  <pic:spPr>
+                    <a:xfrm>
+                      <a:off x="0" y="0"/>
+                      <a:ext cx="6000750" cy="6162675"/>
+                    </a:xfrm>
+                    <a:prstGeom prst="rect">
+                      <a:avLst/>
+                    </a:prstGeom>
+                  </pic:spPr>
+                </pic:pic>
+              </a:graphicData>
+            </a:graphic>
+          </wp:inline>
+        </w:drawing>
+      </w:r>
+    </w:p>
+    <w:p>
+      <w:pPr>
+        <w:rPr>
+          <w:lang w:val="es-ES"/>
+        </w:rPr>
+      </w:pPr>
+      <w:r>
+        <w:rPr>
+          <w:u w:val="single"/>
+          <w:lang w:val="es-ES"/>
+        </w:rPr>
+        <w:br w:type="page"/>
+      </w:r>
+    </w:p>
+    <w:tbl>
+      <w:tblPr>
+        <w:tblStyle w:val="Tablaconcuadrcula"/>
+        <w:tblW w:w="0" w:type="auto"/>
+        <w:tblLook w:val="04A0" w:firstRow="1" w:lastRow="0" w:firstColumn="1" w:lastColumn="0" w:noHBand="0" w:noVBand="1"/>
+      </w:tblPr>
+      <w:tblGrid>
+        <w:gridCol w:w="1139"/>
+        <w:gridCol w:w="2117"/>
+        <w:gridCol w:w="2268"/>
+        <w:gridCol w:w="992"/>
+      </w:tblGrid>
+      <w:tr>
+        <w:tc>
+          <w:tcPr>
+            <w:tcW w:w="1139" w:type="dxa"/>
+          </w:tcPr>
+          <w:p>
+            <w:r>
+              <w:lastRenderedPageBreak/>
+              <w:t>Entradas</w:t>
+            </w:r>
+          </w:p>
+        </w:tc>
+        <w:tc>
+          <w:tcPr>
+            <w:tcW w:w="2117" w:type="dxa"/>
+          </w:tcPr>
+          <w:p>
+            <w:r>
+              <w:t>Estados Actuales</w:t>
+            </w:r>
+          </w:p>
+        </w:tc>
+        <w:tc>
+          <w:tcPr>
+            <w:tcW w:w="2268" w:type="dxa"/>
+          </w:tcPr>
+          <w:p>
+            <w:r>
+              <w:t>Estados Siguientes</w:t>
+            </w:r>
+          </w:p>
+        </w:tc>
+        <w:tc>
+          <w:tcPr>
+            <w:tcW w:w="992" w:type="dxa"/>
+          </w:tcPr>
+          <w:p>
+            <w:r>
+              <w:t>Salidas</w:t>
+            </w:r>
+          </w:p>
+        </w:tc>
+      </w:tr>
+      <w:tr>
+        <w:tc>
+          <w:tcPr>
+            <w:tcW w:w="1139" w:type="dxa"/>
+          </w:tcPr>
+          <w:p>
+            <w:r>
+              <w:t>a b</w:t>
+            </w:r>
+          </w:p>
+        </w:tc>
+        <w:tc>
+          <w:tcPr>
+            <w:tcW w:w="2117" w:type="dxa"/>
+          </w:tcPr>
+          <w:p>
+            <w:r>
+              <w:rPr>
+                <w:lang w:val="es-ES"/>
+              </w:rPr>
+              <w:t>Q2 Q1 Q0 (t)</w:t>
+            </w:r>
+          </w:p>
+        </w:tc>
+        <w:tc>
+          <w:tcPr>
+            <w:tcW w:w="2268" w:type="dxa"/>
+          </w:tcPr>
+          <w:p>
+            <w:r>
+              <w:rPr>
+                <w:lang w:val="es-ES"/>
+              </w:rPr>
+              <w:t>Q2 Q1 Q0 (t+1)</w:t>
+            </w:r>
+          </w:p>
+        </w:tc>
+        <w:tc>
+          <w:tcPr>
+            <w:tcW w:w="992" w:type="dxa"/>
+          </w:tcPr>
+          <w:p>
+            <w:r>
+              <w:t>s r</w:t>
+            </w:r>
+          </w:p>
+        </w:tc>
+      </w:tr>
+      <w:tr>
+        <w:tc>
+          <w:tcPr>
+            <w:tcW w:w="1139" w:type="dxa"/>
+          </w:tcPr>
+          <w:p>
+            <w:pPr>
+              <w:rPr>
+                <w:lang w:val="es-ES"/>
+              </w:rPr>
+            </w:pPr>
+            <w:r>
+              <w:rPr>
+                <w:lang w:val="es-ES"/>
+              </w:rPr>
+              <w:t>0 0</w:t>
+            </w:r>
+            <w:r>
+              <w:rPr>
+                <w:lang w:val="es-ES"/>
+              </w:rPr>
+              <w:br/>
+              <w:t>0 0</w:t>
+            </w:r>
+            <w:r>
+              <w:rPr>
+                <w:lang w:val="es-ES"/>
+              </w:rPr>
+              <w:br/>
+              <w:t>0 0</w:t>
+            </w:r>
+            <w:r>
+              <w:rPr>
+                <w:lang w:val="es-ES"/>
+              </w:rPr>
+              <w:br/>
+              <w:t>0 0</w:t>
+            </w:r>
+            <w:r>
+              <w:rPr>
+                <w:lang w:val="es-ES"/>
+              </w:rPr>
+              <w:br/>
+              <w:t>0 0</w:t>
+            </w:r>
+            <w:r>
+              <w:rPr>
+                <w:lang w:val="es-ES"/>
+              </w:rPr>
+              <w:br/>
+              <w:t>0 0</w:t>
+            </w:r>
+            <w:r>
+              <w:rPr>
+                <w:lang w:val="es-ES"/>
+              </w:rPr>
+              <w:br/>
+              <w:t>0 0</w:t>
+            </w:r>
+          </w:p>
+        </w:tc>
+        <w:tc>
+          <w:tcPr>
+            <w:tcW w:w="2117" w:type="dxa"/>
+          </w:tcPr>
+          <w:p>
+            <w:pPr>
+              <w:rPr>
+                <w:lang w:val="es-ES"/>
+              </w:rPr>
+            </w:pPr>
+            <w:r>
+              <w:rPr>
+                <w:lang w:val="es-ES"/>
+              </w:rPr>
+              <w:t xml:space="preserve">0 0 0 </w:t>
+            </w:r>
+            <w:r>
+              <w:rPr>
+                <w:color w:val="A02B93" w:themeColor="accent5"/>
+                <w:lang w:val="es-ES"/>
+              </w:rPr>
+              <w:t>S0</w:t>
+            </w:r>
+            <w:r>
+              <w:rPr>
+                <w:lang w:val="es-ES"/>
+              </w:rPr>
+              <w:br/>
+              <w:t xml:space="preserve">0 0 1 </w:t>
+            </w:r>
+            <w:r>
+              <w:rPr>
+                <w:color w:val="A02B93" w:themeColor="accent5"/>
+                <w:lang w:val="es-ES"/>
+              </w:rPr>
+              <w:t>S1</w:t>
+            </w:r>
+            <w:r>
+              <w:rPr>
+                <w:lang w:val="es-ES"/>
+              </w:rPr>
+              <w:br/>
+              <w:t>0 1 0</w:t>
+            </w:r>
+            <w:r>
+              <w:rPr>
+                <w:color w:val="A02B93" w:themeColor="accent5"/>
+                <w:lang w:val="es-ES"/>
+              </w:rPr>
+              <w:t xml:space="preserve"> S2</w:t>
+            </w:r>
+            <w:r>
+              <w:rPr>
+                <w:lang w:val="es-ES"/>
+              </w:rPr>
+              <w:br/>
+              <w:t xml:space="preserve">0 1 1 </w:t>
+            </w:r>
+            <w:r>
+              <w:rPr>
+                <w:color w:val="A02B93" w:themeColor="accent5"/>
+                <w:lang w:val="es-ES"/>
+              </w:rPr>
+              <w:t>S3</w:t>
+            </w:r>
+            <w:r>
+              <w:rPr>
+                <w:lang w:val="es-ES"/>
+              </w:rPr>
+              <w:br/>
+              <w:t xml:space="preserve">1 0 0 </w:t>
+            </w:r>
+            <w:r>
+              <w:rPr>
+                <w:color w:val="A02B93" w:themeColor="accent5"/>
+                <w:lang w:val="es-ES"/>
+              </w:rPr>
+              <w:t>S4</w:t>
+            </w:r>
+            <w:r>
+              <w:rPr>
+                <w:lang w:val="es-ES"/>
+              </w:rPr>
+              <w:br/>
+              <w:t xml:space="preserve">1 0 1 </w:t>
+            </w:r>
+            <w:r>
+              <w:rPr>
+                <w:color w:val="A02B93" w:themeColor="accent5"/>
+                <w:lang w:val="es-ES"/>
+              </w:rPr>
+              <w:t>S5</w:t>
+            </w:r>
+            <w:r>
+              <w:rPr>
+                <w:lang w:val="es-ES"/>
+              </w:rPr>
+              <w:br/>
+              <w:t xml:space="preserve">1 1 0 </w:t>
+            </w:r>
+            <w:r>
+              <w:rPr>
+                <w:color w:val="A02B93" w:themeColor="accent5"/>
+                <w:lang w:val="es-ES"/>
+              </w:rPr>
+              <w:t>S6</w:t>
+            </w:r>
+          </w:p>
+        </w:tc>
+        <w:tc>
+          <w:tcPr>
+            <w:tcW w:w="2268" w:type="dxa"/>
+          </w:tcPr>
+          <w:p>
+            <w:pPr>
+              <w:rPr>
+                <w:lang w:val="en-US"/>
+              </w:rPr>
+            </w:pPr>
+            <w:r>
+              <w:rPr>
+                <w:lang w:val="en-US"/>
+              </w:rPr>
+              <w:t xml:space="preserve">0 0 0 </w:t>
+            </w:r>
+            <w:r>
+              <w:rPr>
+                <w:color w:val="A02B93" w:themeColor="accent5"/>
+                <w:lang w:val="en-US"/>
+              </w:rPr>
+              <w:t>S0</w:t>
+            </w:r>
+          </w:p>
+          <w:p>
+            <w:pPr>
+              <w:rPr>
+                <w:lang w:val="en-US"/>
+              </w:rPr>
+            </w:pPr>
+            <w:r>
+              <w:rPr>
+                <w:lang w:val="en-US"/>
+              </w:rPr>
+              <w:t xml:space="preserve">0 0 0 </w:t>
+            </w:r>
+            <w:r>
+              <w:rPr>
+                <w:color w:val="A02B93" w:themeColor="accent5"/>
+                <w:lang w:val="en-US"/>
+              </w:rPr>
+              <w:t>S0</w:t>
+            </w:r>
+          </w:p>
+          <w:p>
+            <w:pPr>
+              <w:rPr>
+                <w:lang w:val="en-US"/>
+              </w:rPr>
+            </w:pPr>
+            <w:r>
+              <w:rPr>
+                <w:lang w:val="en-US"/>
+              </w:rPr>
+              <w:t xml:space="preserve">X </w:t>
+            </w:r>
+            <w:proofErr w:type="spellStart"/>
+            <w:r>
+              <w:rPr>
+                <w:lang w:val="en-US"/>
+              </w:rPr>
+              <w:t>X</w:t>
+            </w:r>
+            <w:proofErr w:type="spellEnd"/>
+            <w:r>
+              <w:rPr>
+                <w:lang w:val="en-US"/>
+              </w:rPr>
+              <w:t xml:space="preserve"> X</w:t>
+            </w:r>
+          </w:p>
+          <w:p>
+            <w:pPr>
+              <w:rPr>
+                <w:lang w:val="en-US"/>
+              </w:rPr>
+            </w:pPr>
+            <w:r>
+              <w:rPr>
+                <w:lang w:val="en-US"/>
+              </w:rPr>
+              <w:t xml:space="preserve">0 0 0 </w:t>
+            </w:r>
+            <w:r>
+              <w:rPr>
+                <w:color w:val="A02B93" w:themeColor="accent5"/>
+                <w:lang w:val="en-US"/>
+              </w:rPr>
+              <w:t>S0</w:t>
+            </w:r>
+          </w:p>
+          <w:p>
+            <w:pPr>
+              <w:rPr>
+                <w:lang w:val="en-US"/>
+              </w:rPr>
+            </w:pPr>
+            <w:r>
+              <w:rPr>
+                <w:lang w:val="en-US"/>
+              </w:rPr>
+              <w:t xml:space="preserve">0 0 0 </w:t>
+            </w:r>
+            <w:r>
+              <w:rPr>
+                <w:color w:val="A02B93" w:themeColor="accent5"/>
+                <w:lang w:val="en-US"/>
+              </w:rPr>
+              <w:t>S0</w:t>
+            </w:r>
+          </w:p>
+          <w:p>
+            <w:pPr>
+              <w:rPr>
+                <w:lang w:val="en-US"/>
+              </w:rPr>
+            </w:pPr>
+            <w:r>
+              <w:rPr>
+                <w:lang w:val="en-US"/>
+              </w:rPr>
+              <w:t xml:space="preserve">X </w:t>
+            </w:r>
+            <w:proofErr w:type="spellStart"/>
+            <w:r>
+              <w:rPr>
+                <w:lang w:val="en-US"/>
+              </w:rPr>
+              <w:t>X</w:t>
+            </w:r>
+            <w:proofErr w:type="spellEnd"/>
+            <w:r>
+              <w:rPr>
+                <w:lang w:val="en-US"/>
+              </w:rPr>
+              <w:t xml:space="preserve"> </w:t>
+            </w:r>
+            <w:proofErr w:type="spellStart"/>
+            <w:r>
+              <w:rPr>
+                <w:lang w:val="en-US"/>
+              </w:rPr>
+              <w:t>X</w:t>
+            </w:r>
+            <w:proofErr w:type="spellEnd"/>
+          </w:p>
+          <w:p>
+            <w:pPr>
+              <w:rPr>
+                <w:lang w:val="en-US"/>
+              </w:rPr>
+            </w:pPr>
+            <w:r>
+              <w:rPr>
+                <w:lang w:val="en-US"/>
+              </w:rPr>
+              <w:t xml:space="preserve">0 0 0 </w:t>
+            </w:r>
+            <w:r>
+              <w:rPr>
+                <w:color w:val="A02B93" w:themeColor="accent5"/>
+                <w:lang w:val="en-US"/>
+              </w:rPr>
+              <w:t>S0</w:t>
+            </w:r>
+          </w:p>
+        </w:tc>
+        <w:tc>
+          <w:tcPr>
+            <w:tcW w:w="992" w:type="dxa"/>
+          </w:tcPr>
+          <w:p>
+            <w:pPr>
+              <w:rPr>
+                <w:lang w:val="es-ES"/>
+              </w:rPr>
+            </w:pPr>
+            <w:r>
+              <w:rPr>
+                <w:lang w:val="es-ES"/>
+              </w:rPr>
+              <w:t>0 0</w:t>
+            </w:r>
+          </w:p>
+          <w:p>
+            <w:pPr>
+              <w:rPr>
+                <w:lang w:val="es-ES"/>
+              </w:rPr>
+            </w:pPr>
+            <w:r>
+              <w:rPr>
+                <w:lang w:val="es-ES"/>
+              </w:rPr>
+              <w:t>0 0</w:t>
+            </w:r>
+          </w:p>
+          <w:p>
+            <w:pPr>
+              <w:rPr>
+                <w:lang w:val="es-ES"/>
+              </w:rPr>
+            </w:pPr>
+            <w:r>
+              <w:rPr>
+                <w:lang w:val="es-ES"/>
+              </w:rPr>
+              <w:t>X X</w:t>
+            </w:r>
+          </w:p>
+          <w:p>
+            <w:pPr>
+              <w:rPr>
+                <w:lang w:val="es-ES"/>
+              </w:rPr>
+            </w:pPr>
+            <w:r>
+              <w:rPr>
+                <w:lang w:val="es-ES"/>
+              </w:rPr>
+              <w:t>1 0</w:t>
+            </w:r>
+          </w:p>
+          <w:p>
+            <w:pPr>
+              <w:rPr>
+                <w:lang w:val="es-ES"/>
+              </w:rPr>
+            </w:pPr>
+            <w:r>
+              <w:rPr>
+                <w:lang w:val="es-ES"/>
+              </w:rPr>
+              <w:t>0 0</w:t>
+            </w:r>
+          </w:p>
+          <w:p>
+            <w:pPr>
+              <w:rPr>
+                <w:lang w:val="es-ES"/>
+              </w:rPr>
+            </w:pPr>
+            <w:r>
+              <w:rPr>
+                <w:lang w:val="es-ES"/>
+              </w:rPr>
+              <w:t>X X</w:t>
+            </w:r>
+          </w:p>
+          <w:p>
+            <w:pPr>
+              <w:rPr>
+                <w:lang w:val="es-ES"/>
+              </w:rPr>
+            </w:pPr>
+            <w:r>
+              <w:rPr>
+                <w:lang w:val="es-ES"/>
+              </w:rPr>
+              <w:t>0 1</w:t>
+            </w:r>
+          </w:p>
+        </w:tc>
+      </w:tr>
+      <w:tr>
+        <w:tc>
+          <w:tcPr>
+            <w:tcW w:w="1139" w:type="dxa"/>
+          </w:tcPr>
+          <w:p>
+            <w:pPr>
+              <w:rPr>
+                <w:lang w:val="es-ES"/>
+              </w:rPr>
+            </w:pPr>
+            <w:r>
+              <w:rPr>
+                <w:lang w:val="es-ES"/>
+              </w:rPr>
+              <w:t>0 1</w:t>
+            </w:r>
+            <w:r>
+              <w:rPr>
+                <w:lang w:val="es-ES"/>
+              </w:rPr>
+              <w:br/>
+              <w:t>0 1</w:t>
+            </w:r>
+            <w:r>
+              <w:rPr>
+                <w:lang w:val="es-ES"/>
+              </w:rPr>
+              <w:br/>
+              <w:t>0 1</w:t>
+            </w:r>
+            <w:r>
+              <w:rPr>
+                <w:lang w:val="es-ES"/>
+              </w:rPr>
+              <w:br/>
+              <w:t>0 1</w:t>
+            </w:r>
+            <w:r>
+              <w:rPr>
+                <w:lang w:val="es-ES"/>
+              </w:rPr>
+              <w:br/>
+              <w:t>0 1</w:t>
+            </w:r>
+            <w:r>
+              <w:rPr>
+                <w:lang w:val="es-ES"/>
+              </w:rPr>
+              <w:br/>
+              <w:t>0 1</w:t>
+            </w:r>
+            <w:r>
+              <w:rPr>
+                <w:lang w:val="es-ES"/>
+              </w:rPr>
+              <w:br/>
+              <w:t>0 1</w:t>
+            </w:r>
+          </w:p>
+        </w:tc>
+        <w:tc>
+          <w:tcPr>
+            <w:tcW w:w="2117" w:type="dxa"/>
+          </w:tcPr>
+          <w:p>
+            <w:pPr>
+              <w:rPr>
+                <w:lang w:val="es-ES"/>
+              </w:rPr>
+            </w:pPr>
+            <w:r>
+              <w:rPr>
+                <w:lang w:val="es-ES"/>
+              </w:rPr>
+              <w:t xml:space="preserve">0 0 0 </w:t>
+            </w:r>
+            <w:r>
+              <w:rPr>
+                <w:color w:val="A02B93" w:themeColor="accent5"/>
+                <w:lang w:val="es-ES"/>
+              </w:rPr>
+              <w:t>S0</w:t>
+            </w:r>
+            <w:r>
+              <w:rPr>
+                <w:lang w:val="es-ES"/>
+              </w:rPr>
+              <w:br/>
+              <w:t xml:space="preserve">0 0 1 </w:t>
+            </w:r>
+            <w:r>
+              <w:rPr>
+                <w:color w:val="A02B93" w:themeColor="accent5"/>
+                <w:lang w:val="es-ES"/>
+              </w:rPr>
+              <w:t>S1</w:t>
+            </w:r>
+            <w:r>
+              <w:rPr>
+                <w:lang w:val="es-ES"/>
+              </w:rPr>
+              <w:br/>
+              <w:t>0 1 0</w:t>
+            </w:r>
+            <w:r>
+              <w:rPr>
+                <w:color w:val="A02B93" w:themeColor="accent5"/>
+                <w:lang w:val="es-ES"/>
+              </w:rPr>
+              <w:t xml:space="preserve"> S2</w:t>
+            </w:r>
+            <w:r>
+              <w:rPr>
+                <w:lang w:val="es-ES"/>
+              </w:rPr>
+              <w:br/>
+              <w:t xml:space="preserve">0 1 1 </w:t>
+            </w:r>
+            <w:r>
+              <w:rPr>
+                <w:color w:val="A02B93" w:themeColor="accent5"/>
+                <w:lang w:val="es-ES"/>
+              </w:rPr>
+              <w:t>S3</w:t>
+            </w:r>
+            <w:r>
+              <w:rPr>
+                <w:lang w:val="es-ES"/>
+              </w:rPr>
+              <w:br/>
+              <w:t xml:space="preserve">1 0 0 </w:t>
+            </w:r>
+            <w:r>
+              <w:rPr>
+                <w:color w:val="A02B93" w:themeColor="accent5"/>
+                <w:lang w:val="es-ES"/>
+              </w:rPr>
+              <w:t>S4</w:t>
+            </w:r>
+            <w:r>
+              <w:rPr>
+                <w:lang w:val="es-ES"/>
+              </w:rPr>
+              <w:br/>
+              <w:t xml:space="preserve">1 0 1 </w:t>
+            </w:r>
+            <w:r>
+              <w:rPr>
+                <w:color w:val="A02B93" w:themeColor="accent5"/>
+                <w:lang w:val="es-ES"/>
+              </w:rPr>
+              <w:t>S5</w:t>
+            </w:r>
+            <w:r>
+              <w:rPr>
+                <w:lang w:val="es-ES"/>
+              </w:rPr>
+              <w:br/>
+              <w:t xml:space="preserve">1 1 0 </w:t>
+            </w:r>
+            <w:r>
+              <w:rPr>
+                <w:color w:val="A02B93" w:themeColor="accent5"/>
+                <w:lang w:val="es-ES"/>
+              </w:rPr>
+              <w:t>S6</w:t>
+            </w:r>
+          </w:p>
+        </w:tc>
+        <w:tc>
+          <w:tcPr>
+            <w:tcW w:w="2268" w:type="dxa"/>
+          </w:tcPr>
+          <w:p>
+            <w:pPr>
+              <w:rPr>
+                <w:lang w:val="en-US"/>
+              </w:rPr>
+            </w:pPr>
+            <w:r>
+              <w:rPr>
+                <w:lang w:val="en-US"/>
+              </w:rPr>
+              <w:t xml:space="preserve">1 0 0 </w:t>
+            </w:r>
+            <w:r>
+              <w:rPr>
+                <w:color w:val="A02B93" w:themeColor="accent5"/>
+                <w:lang w:val="en-US"/>
+              </w:rPr>
+              <w:t>S4</w:t>
+            </w:r>
+          </w:p>
+          <w:p>
+            <w:pPr>
+              <w:rPr>
+                <w:lang w:val="en-US"/>
+              </w:rPr>
+            </w:pPr>
+            <w:r>
+              <w:rPr>
+                <w:lang w:val="en-US"/>
+              </w:rPr>
+              <w:t xml:space="preserve">X </w:t>
+            </w:r>
+            <w:proofErr w:type="spellStart"/>
+            <w:r>
+              <w:rPr>
+                <w:lang w:val="en-US"/>
+              </w:rPr>
+              <w:t>X</w:t>
+            </w:r>
+            <w:proofErr w:type="spellEnd"/>
+            <w:r>
+              <w:rPr>
+                <w:lang w:val="en-US"/>
+              </w:rPr>
+              <w:t xml:space="preserve"> X </w:t>
+            </w:r>
+          </w:p>
+          <w:p>
+            <w:pPr>
+              <w:rPr>
+                <w:lang w:val="en-US"/>
+              </w:rPr>
+            </w:pPr>
+            <w:r>
+              <w:rPr>
+                <w:lang w:val="en-US"/>
+              </w:rPr>
+              <w:t>0 1 1</w:t>
+            </w:r>
+            <w:r>
+              <w:rPr>
+                <w:color w:val="A02B93" w:themeColor="accent5"/>
+                <w:lang w:val="en-US"/>
+              </w:rPr>
+              <w:t xml:space="preserve"> S3</w:t>
+            </w:r>
+          </w:p>
+          <w:p>
+            <w:pPr>
+              <w:rPr>
+                <w:lang w:val="en-US"/>
+              </w:rPr>
+            </w:pPr>
+            <w:r>
+              <w:rPr>
+                <w:lang w:val="en-US"/>
+              </w:rPr>
+              <w:t xml:space="preserve">0 1 1 </w:t>
+            </w:r>
+            <w:r>
+              <w:rPr>
+                <w:color w:val="A02B93" w:themeColor="accent5"/>
+                <w:lang w:val="en-US"/>
+              </w:rPr>
+              <w:t>S3</w:t>
+            </w:r>
+          </w:p>
+          <w:p>
+            <w:pPr>
+              <w:rPr>
+                <w:lang w:val="en-US"/>
+              </w:rPr>
+            </w:pPr>
+            <w:r>
+              <w:rPr>
+                <w:lang w:val="en-US"/>
+              </w:rPr>
+              <w:t xml:space="preserve">1 0 0 </w:t>
+            </w:r>
+            <w:r>
+              <w:rPr>
+                <w:color w:val="A02B93" w:themeColor="accent5"/>
+                <w:lang w:val="en-US"/>
+              </w:rPr>
+              <w:t>S4</w:t>
+            </w:r>
+          </w:p>
+          <w:p>
+            <w:pPr>
+              <w:rPr>
+                <w:lang w:val="en-US"/>
+              </w:rPr>
+            </w:pPr>
+            <w:r>
+              <w:rPr>
+                <w:lang w:val="en-US"/>
+              </w:rPr>
+              <w:t xml:space="preserve">1 0 0 </w:t>
+            </w:r>
+            <w:r>
+              <w:rPr>
+                <w:color w:val="A02B93" w:themeColor="accent5"/>
+                <w:lang w:val="en-US"/>
+              </w:rPr>
+              <w:t>S4</w:t>
+            </w:r>
+          </w:p>
+          <w:p>
+            <w:pPr>
+              <w:rPr>
+                <w:lang w:val="en-US"/>
+              </w:rPr>
+            </w:pPr>
+            <w:r>
+              <w:rPr>
+                <w:lang w:val="en-US"/>
+              </w:rPr>
+              <w:t xml:space="preserve">X </w:t>
+            </w:r>
+            <w:proofErr w:type="spellStart"/>
+            <w:r>
+              <w:rPr>
+                <w:lang w:val="en-US"/>
+              </w:rPr>
+              <w:t>X</w:t>
+            </w:r>
+            <w:proofErr w:type="spellEnd"/>
+            <w:r>
+              <w:rPr>
+                <w:lang w:val="en-US"/>
+              </w:rPr>
+              <w:t xml:space="preserve"> X</w:t>
+            </w:r>
+          </w:p>
+        </w:tc>
+        <w:tc>
+          <w:tcPr>
+            <w:tcW w:w="992" w:type="dxa"/>
+          </w:tcPr>
+          <w:p>
+            <w:pPr>
+              <w:rPr>
+                <w:lang w:val="es-ES"/>
+              </w:rPr>
+            </w:pPr>
+            <w:r>
+              <w:rPr>
+                <w:lang w:val="es-ES"/>
+              </w:rPr>
+              <w:t>0 0</w:t>
+            </w:r>
+          </w:p>
+          <w:p>
+            <w:pPr>
+              <w:rPr>
+                <w:lang w:val="es-ES"/>
+              </w:rPr>
+            </w:pPr>
+            <w:r>
+              <w:rPr>
+                <w:lang w:val="es-ES"/>
+              </w:rPr>
+              <w:t>X X</w:t>
+            </w:r>
+          </w:p>
+          <w:p>
+            <w:pPr>
+              <w:rPr>
+                <w:lang w:val="es-ES"/>
+              </w:rPr>
+            </w:pPr>
+            <w:r>
+              <w:rPr>
+                <w:lang w:val="es-ES"/>
+              </w:rPr>
+              <w:t>0 0</w:t>
+            </w:r>
+          </w:p>
+          <w:p>
+            <w:pPr>
+              <w:rPr>
+                <w:lang w:val="es-ES"/>
+              </w:rPr>
+            </w:pPr>
+            <w:r>
+              <w:rPr>
+                <w:lang w:val="es-ES"/>
+              </w:rPr>
+              <w:t>0 0</w:t>
+            </w:r>
+          </w:p>
+          <w:p>
+            <w:pPr>
+              <w:rPr>
+                <w:lang w:val="es-ES"/>
+              </w:rPr>
+            </w:pPr>
+            <w:r>
+              <w:rPr>
+                <w:lang w:val="es-ES"/>
+              </w:rPr>
+              <w:t>0 0</w:t>
+            </w:r>
+          </w:p>
+          <w:p>
+            <w:pPr>
+              <w:rPr>
+                <w:lang w:val="es-ES"/>
+              </w:rPr>
+            </w:pPr>
+            <w:r>
+              <w:rPr>
+                <w:lang w:val="es-ES"/>
+              </w:rPr>
+              <w:t>0 0</w:t>
+            </w:r>
+          </w:p>
+          <w:p>
+            <w:pPr>
+              <w:rPr>
+                <w:lang w:val="es-ES"/>
+              </w:rPr>
+            </w:pPr>
+            <w:r>
+              <w:rPr>
+                <w:lang w:val="es-ES"/>
+              </w:rPr>
+              <w:t xml:space="preserve">X </w:t>
+            </w:r>
+            <w:proofErr w:type="spellStart"/>
+            <w:r>
+              <w:rPr>
+                <w:lang w:val="es-ES"/>
+              </w:rPr>
+              <w:t>X</w:t>
+            </w:r>
+            <w:proofErr w:type="spellEnd"/>
+          </w:p>
+        </w:tc>
+      </w:tr>
+      <w:tr>
+        <w:tc>
+          <w:tcPr>
+            <w:tcW w:w="1139" w:type="dxa"/>
+          </w:tcPr>
+          <w:p>
+            <w:pPr>
+              <w:rPr>
+                <w:lang w:val="es-ES"/>
+              </w:rPr>
+            </w:pPr>
+            <w:r>
+              <w:rPr>
+                <w:lang w:val="es-ES"/>
+              </w:rPr>
+              <w:t>1 0</w:t>
+            </w:r>
+          </w:p>
+          <w:p>
+            <w:pPr>
+              <w:rPr>
+                <w:lang w:val="es-ES"/>
+              </w:rPr>
+            </w:pPr>
+            <w:r>
+              <w:rPr>
+                <w:lang w:val="es-ES"/>
+              </w:rPr>
+              <w:t>1 0</w:t>
+            </w:r>
+          </w:p>
+          <w:p>
+            <w:pPr>
+              <w:rPr>
+                <w:lang w:val="es-ES"/>
+              </w:rPr>
+            </w:pPr>
+            <w:r>
+              <w:rPr>
+                <w:lang w:val="es-ES"/>
+              </w:rPr>
+              <w:t>1 0</w:t>
+            </w:r>
+          </w:p>
+          <w:p>
+            <w:pPr>
+              <w:rPr>
+                <w:lang w:val="es-ES"/>
+              </w:rPr>
+            </w:pPr>
+            <w:r>
+              <w:rPr>
+                <w:lang w:val="es-ES"/>
+              </w:rPr>
+              <w:t>1 0</w:t>
+            </w:r>
+          </w:p>
+          <w:p>
+            <w:pPr>
+              <w:rPr>
+                <w:lang w:val="es-ES"/>
+              </w:rPr>
+            </w:pPr>
+            <w:r>
+              <w:rPr>
+                <w:lang w:val="es-ES"/>
+              </w:rPr>
+              <w:t>1 0</w:t>
+            </w:r>
+          </w:p>
+          <w:p>
+            <w:pPr>
+              <w:rPr>
+                <w:lang w:val="es-ES"/>
+              </w:rPr>
+            </w:pPr>
+            <w:r>
+              <w:rPr>
+                <w:lang w:val="es-ES"/>
+              </w:rPr>
+              <w:t>1 0</w:t>
+            </w:r>
+          </w:p>
+          <w:p>
+            <w:pPr>
+              <w:rPr>
+                <w:lang w:val="es-ES"/>
+              </w:rPr>
+            </w:pPr>
+            <w:r>
+              <w:rPr>
+                <w:lang w:val="es-ES"/>
+              </w:rPr>
+              <w:t>1 0</w:t>
+            </w:r>
+          </w:p>
+        </w:tc>
+        <w:tc>
+          <w:tcPr>
+            <w:tcW w:w="2117" w:type="dxa"/>
+          </w:tcPr>
+          <w:p>
+            <w:pPr>
+              <w:rPr>
+                <w:lang w:val="es-ES"/>
+              </w:rPr>
+            </w:pPr>
+            <w:r>
+              <w:rPr>
+                <w:lang w:val="es-ES"/>
+              </w:rPr>
+              <w:t xml:space="preserve">0 0 0 </w:t>
+            </w:r>
+            <w:r>
+              <w:rPr>
+                <w:color w:val="A02B93" w:themeColor="accent5"/>
+                <w:lang w:val="es-ES"/>
+              </w:rPr>
+              <w:t>S0</w:t>
+            </w:r>
+            <w:r>
+              <w:rPr>
+                <w:lang w:val="es-ES"/>
+              </w:rPr>
+              <w:br/>
+              <w:t xml:space="preserve">0 0 1 </w:t>
+            </w:r>
+            <w:r>
+              <w:rPr>
+                <w:color w:val="A02B93" w:themeColor="accent5"/>
+                <w:lang w:val="es-ES"/>
+              </w:rPr>
+              <w:t>S1</w:t>
+            </w:r>
+            <w:r>
+              <w:rPr>
+                <w:lang w:val="es-ES"/>
+              </w:rPr>
+              <w:br/>
+              <w:t>0 1 0</w:t>
+            </w:r>
+            <w:r>
+              <w:rPr>
+                <w:color w:val="A02B93" w:themeColor="accent5"/>
+                <w:lang w:val="es-ES"/>
+              </w:rPr>
+              <w:t xml:space="preserve"> S2</w:t>
+            </w:r>
+            <w:r>
+              <w:rPr>
+                <w:lang w:val="es-ES"/>
+              </w:rPr>
+              <w:br/>
+              <w:t xml:space="preserve">0 1 1 </w:t>
+            </w:r>
+            <w:r>
+              <w:rPr>
+                <w:color w:val="A02B93" w:themeColor="accent5"/>
+                <w:lang w:val="es-ES"/>
+              </w:rPr>
+              <w:t>S3</w:t>
+            </w:r>
+            <w:r>
+              <w:rPr>
+                <w:lang w:val="es-ES"/>
+              </w:rPr>
+              <w:br/>
+              <w:t xml:space="preserve">1 0 0 </w:t>
+            </w:r>
+            <w:r>
+              <w:rPr>
+                <w:color w:val="A02B93" w:themeColor="accent5"/>
+                <w:lang w:val="es-ES"/>
+              </w:rPr>
+              <w:t>S4</w:t>
+            </w:r>
+            <w:r>
+              <w:rPr>
+                <w:lang w:val="es-ES"/>
+              </w:rPr>
+              <w:br/>
+              <w:t xml:space="preserve">1 0 1 </w:t>
+            </w:r>
+            <w:r>
+              <w:rPr>
+                <w:color w:val="A02B93" w:themeColor="accent5"/>
+                <w:lang w:val="es-ES"/>
+              </w:rPr>
+              <w:t>S5</w:t>
+            </w:r>
+            <w:r>
+              <w:rPr>
+                <w:lang w:val="es-ES"/>
+              </w:rPr>
+              <w:br/>
+              <w:t xml:space="preserve">1 1 0 </w:t>
+            </w:r>
+            <w:r>
+              <w:rPr>
+                <w:color w:val="A02B93" w:themeColor="accent5"/>
+                <w:lang w:val="es-ES"/>
+              </w:rPr>
+              <w:t>S6</w:t>
+            </w:r>
+          </w:p>
+        </w:tc>
+        <w:tc>
+          <w:tcPr>
+            <w:tcW w:w="2268" w:type="dxa"/>
+          </w:tcPr>
+          <w:p>
+            <w:pPr>
+              <w:rPr>
+                <w:lang w:val="en-US"/>
+              </w:rPr>
+            </w:pPr>
+            <w:r>
+              <w:rPr>
+                <w:lang w:val="en-US"/>
+              </w:rPr>
+              <w:t xml:space="preserve">0 0 1 </w:t>
+            </w:r>
+            <w:r>
+              <w:rPr>
+                <w:color w:val="A02B93" w:themeColor="accent5"/>
+                <w:lang w:val="en-US"/>
+              </w:rPr>
+              <w:t>S1</w:t>
+            </w:r>
+          </w:p>
+          <w:p>
+            <w:pPr>
+              <w:rPr>
+                <w:lang w:val="en-US"/>
+              </w:rPr>
+            </w:pPr>
+            <w:r>
+              <w:rPr>
+                <w:lang w:val="en-US"/>
+              </w:rPr>
+              <w:t xml:space="preserve">0 0 1 </w:t>
+            </w:r>
+            <w:r>
+              <w:rPr>
+                <w:color w:val="A02B93" w:themeColor="accent5"/>
+                <w:lang w:val="en-US"/>
+              </w:rPr>
+              <w:t>S1</w:t>
+            </w:r>
+          </w:p>
+          <w:p>
+            <w:pPr>
+              <w:rPr>
+                <w:lang w:val="en-US"/>
+              </w:rPr>
+            </w:pPr>
+            <w:r>
+              <w:rPr>
+                <w:lang w:val="en-US"/>
+              </w:rPr>
+              <w:t xml:space="preserve">0 0 1 </w:t>
+            </w:r>
+            <w:r>
+              <w:rPr>
+                <w:color w:val="A02B93" w:themeColor="accent5"/>
+                <w:lang w:val="en-US"/>
+              </w:rPr>
+              <w:t>S1</w:t>
+            </w:r>
+          </w:p>
+          <w:p>
+            <w:pPr>
+              <w:rPr>
+                <w:lang w:val="en-US"/>
+              </w:rPr>
+            </w:pPr>
+            <w:r>
+              <w:rPr>
+                <w:lang w:val="en-US"/>
+              </w:rPr>
+              <w:t xml:space="preserve">X </w:t>
+            </w:r>
+            <w:proofErr w:type="spellStart"/>
+            <w:r>
+              <w:rPr>
+                <w:lang w:val="en-US"/>
+              </w:rPr>
+              <w:t>X</w:t>
+            </w:r>
+            <w:proofErr w:type="spellEnd"/>
+            <w:r>
+              <w:rPr>
+                <w:lang w:val="en-US"/>
+              </w:rPr>
+              <w:t xml:space="preserve"> X</w:t>
+            </w:r>
+          </w:p>
+          <w:p>
+            <w:pPr>
+              <w:rPr>
+                <w:lang w:val="en-US"/>
+              </w:rPr>
+            </w:pPr>
+            <w:r>
+              <w:rPr>
+                <w:lang w:val="en-US"/>
+              </w:rPr>
+              <w:t xml:space="preserve">X </w:t>
+            </w:r>
+            <w:proofErr w:type="spellStart"/>
+            <w:r>
+              <w:rPr>
+                <w:lang w:val="en-US"/>
+              </w:rPr>
+              <w:t>X</w:t>
+            </w:r>
+            <w:proofErr w:type="spellEnd"/>
+            <w:r>
+              <w:rPr>
+                <w:lang w:val="en-US"/>
+              </w:rPr>
+              <w:t xml:space="preserve"> X</w:t>
+            </w:r>
+          </w:p>
+          <w:p>
+            <w:pPr>
+              <w:rPr>
+                <w:lang w:val="en-US"/>
+              </w:rPr>
+            </w:pPr>
+            <w:r>
+              <w:rPr>
+                <w:lang w:val="en-US"/>
+              </w:rPr>
+              <w:t xml:space="preserve">1 1 0 </w:t>
+            </w:r>
+            <w:r>
+              <w:rPr>
+                <w:color w:val="A02B93" w:themeColor="accent5"/>
+                <w:lang w:val="en-US"/>
+              </w:rPr>
+              <w:t>S6</w:t>
+            </w:r>
+          </w:p>
+          <w:p>
+            <w:pPr>
+              <w:rPr>
+                <w:lang w:val="es-ES"/>
+              </w:rPr>
+            </w:pPr>
+            <w:r>
+              <w:rPr>
+                <w:lang w:val="es-ES"/>
+              </w:rPr>
+              <w:t xml:space="preserve">1 1 0 </w:t>
+            </w:r>
+            <w:r>
+              <w:rPr>
+                <w:color w:val="A02B93" w:themeColor="accent5"/>
+                <w:lang w:val="es-ES"/>
+              </w:rPr>
+              <w:t>S6</w:t>
+            </w:r>
+          </w:p>
+        </w:tc>
+        <w:tc>
+          <w:tcPr>
+            <w:tcW w:w="992" w:type="dxa"/>
+          </w:tcPr>
+          <w:p>
+            <w:pPr>
+              <w:rPr>
+                <w:lang w:val="es-ES"/>
+              </w:rPr>
+            </w:pPr>
+            <w:r>
+              <w:rPr>
+                <w:lang w:val="es-ES"/>
+              </w:rPr>
+              <w:t>0 0</w:t>
+            </w:r>
+          </w:p>
+          <w:p>
+            <w:pPr>
+              <w:rPr>
+                <w:lang w:val="es-ES"/>
+              </w:rPr>
+            </w:pPr>
+            <w:r>
+              <w:rPr>
+                <w:lang w:val="es-ES"/>
+              </w:rPr>
+              <w:t>0 0</w:t>
+            </w:r>
+          </w:p>
+          <w:p>
+            <w:pPr>
+              <w:rPr>
+                <w:lang w:val="es-ES"/>
+              </w:rPr>
+            </w:pPr>
+            <w:r>
+              <w:rPr>
+                <w:lang w:val="es-ES"/>
+              </w:rPr>
+              <w:t>0 0</w:t>
+            </w:r>
+          </w:p>
+          <w:p>
+            <w:pPr>
+              <w:rPr>
+                <w:lang w:val="es-ES"/>
+              </w:rPr>
+            </w:pPr>
+            <w:r>
+              <w:rPr>
+                <w:lang w:val="es-ES"/>
+              </w:rPr>
+              <w:t>X X</w:t>
+            </w:r>
+          </w:p>
+          <w:p>
+            <w:pPr>
+              <w:rPr>
+                <w:lang w:val="es-ES"/>
+              </w:rPr>
+            </w:pPr>
+            <w:r>
+              <w:rPr>
+                <w:lang w:val="es-ES"/>
+              </w:rPr>
+              <w:t>X X</w:t>
+            </w:r>
+          </w:p>
+          <w:p>
+            <w:pPr>
+              <w:rPr>
+                <w:lang w:val="es-ES"/>
+              </w:rPr>
+            </w:pPr>
+            <w:r>
+              <w:rPr>
+                <w:lang w:val="es-ES"/>
+              </w:rPr>
+              <w:t>0 0</w:t>
+            </w:r>
+          </w:p>
+          <w:p>
+            <w:pPr>
+              <w:rPr>
+                <w:lang w:val="es-ES"/>
+              </w:rPr>
+            </w:pPr>
+            <w:r>
+              <w:rPr>
+                <w:lang w:val="es-ES"/>
+              </w:rPr>
+              <w:t>0 0</w:t>
+            </w:r>
+          </w:p>
+        </w:tc>
+      </w:tr>
+      <w:tr>
+        <w:tc>
+          <w:tcPr>
+            <w:tcW w:w="1139" w:type="dxa"/>
+          </w:tcPr>
+          <w:p>
+            <w:pPr>
+              <w:rPr>
+                <w:lang w:val="es-ES"/>
+              </w:rPr>
+            </w:pPr>
+            <w:r>
+              <w:rPr>
+                <w:lang w:val="es-ES"/>
+              </w:rPr>
+              <w:t>1 1</w:t>
+            </w:r>
+          </w:p>
+          <w:p>
+            <w:pPr>
+              <w:rPr>
+                <w:lang w:val="es-ES"/>
+              </w:rPr>
+            </w:pPr>
+            <w:r>
+              <w:rPr>
+                <w:lang w:val="es-ES"/>
+              </w:rPr>
+              <w:t>1 1</w:t>
+            </w:r>
+          </w:p>
+          <w:p>
+            <w:pPr>
+              <w:rPr>
+                <w:lang w:val="es-ES"/>
+              </w:rPr>
+            </w:pPr>
+            <w:r>
+              <w:rPr>
+                <w:lang w:val="es-ES"/>
+              </w:rPr>
+              <w:t>1 1</w:t>
+            </w:r>
+          </w:p>
+          <w:p>
+            <w:pPr>
+              <w:rPr>
+                <w:lang w:val="es-ES"/>
+              </w:rPr>
+            </w:pPr>
+            <w:r>
+              <w:rPr>
+                <w:lang w:val="es-ES"/>
+              </w:rPr>
+              <w:t>1 1</w:t>
+            </w:r>
+          </w:p>
+          <w:p>
+            <w:pPr>
+              <w:rPr>
+                <w:lang w:val="es-ES"/>
+              </w:rPr>
+            </w:pPr>
+            <w:r>
+              <w:rPr>
+                <w:lang w:val="es-ES"/>
+              </w:rPr>
+              <w:t>1 1</w:t>
+            </w:r>
+          </w:p>
+          <w:p>
+            <w:pPr>
+              <w:rPr>
+                <w:lang w:val="es-ES"/>
+              </w:rPr>
+            </w:pPr>
+            <w:r>
+              <w:rPr>
+                <w:lang w:val="es-ES"/>
+              </w:rPr>
+              <w:t>1 1</w:t>
+            </w:r>
+          </w:p>
+          <w:p>
+            <w:pPr>
+              <w:rPr>
+                <w:lang w:val="es-ES"/>
+              </w:rPr>
+            </w:pPr>
+            <w:r>
+              <w:rPr>
+                <w:lang w:val="es-ES"/>
+              </w:rPr>
+              <w:t>1 1</w:t>
+            </w:r>
+          </w:p>
+        </w:tc>
+        <w:tc>
+          <w:tcPr>
+            <w:tcW w:w="2117" w:type="dxa"/>
+          </w:tcPr>
+          <w:p>
+            <w:pPr>
+              <w:rPr>
+                <w:lang w:val="es-ES"/>
+              </w:rPr>
+            </w:pPr>
+            <w:r>
+              <w:rPr>
+                <w:lang w:val="es-ES"/>
+              </w:rPr>
+              <w:t xml:space="preserve">0 0 0 </w:t>
+            </w:r>
+            <w:r>
+              <w:rPr>
+                <w:color w:val="A02B93" w:themeColor="accent5"/>
+                <w:lang w:val="es-ES"/>
+              </w:rPr>
+              <w:t>S0</w:t>
+            </w:r>
+            <w:r>
+              <w:rPr>
+                <w:lang w:val="es-ES"/>
+              </w:rPr>
+              <w:br/>
+              <w:t xml:space="preserve">0 0 1 </w:t>
+            </w:r>
+            <w:r>
+              <w:rPr>
+                <w:color w:val="A02B93" w:themeColor="accent5"/>
+                <w:lang w:val="es-ES"/>
+              </w:rPr>
+              <w:t>S1</w:t>
+            </w:r>
+            <w:r>
+              <w:rPr>
+                <w:lang w:val="es-ES"/>
+              </w:rPr>
+              <w:br/>
+              <w:t>0 1 0</w:t>
+            </w:r>
+            <w:r>
+              <w:rPr>
+                <w:color w:val="A02B93" w:themeColor="accent5"/>
+                <w:lang w:val="es-ES"/>
+              </w:rPr>
+              <w:t xml:space="preserve"> S2</w:t>
+            </w:r>
+            <w:r>
+              <w:rPr>
+                <w:lang w:val="es-ES"/>
+              </w:rPr>
+              <w:br/>
+              <w:t xml:space="preserve">0 1 1 </w:t>
+            </w:r>
+            <w:r>
+              <w:rPr>
+                <w:color w:val="A02B93" w:themeColor="accent5"/>
+                <w:lang w:val="es-ES"/>
+              </w:rPr>
+              <w:t>S3</w:t>
+            </w:r>
+            <w:r>
+              <w:rPr>
+                <w:lang w:val="es-ES"/>
+              </w:rPr>
+              <w:br/>
+              <w:t xml:space="preserve">1 0 0 </w:t>
+            </w:r>
+            <w:r>
+              <w:rPr>
+                <w:color w:val="A02B93" w:themeColor="accent5"/>
+                <w:lang w:val="es-ES"/>
+              </w:rPr>
+              <w:t>S4</w:t>
+            </w:r>
+            <w:r>
+              <w:rPr>
+                <w:lang w:val="es-ES"/>
+              </w:rPr>
+              <w:br/>
+              <w:t xml:space="preserve">1 0 1 </w:t>
+            </w:r>
+            <w:r>
+              <w:rPr>
+                <w:color w:val="A02B93" w:themeColor="accent5"/>
+                <w:lang w:val="es-ES"/>
+              </w:rPr>
+              <w:t>S5</w:t>
+            </w:r>
+            <w:r>
+              <w:rPr>
+                <w:lang w:val="es-ES"/>
+              </w:rPr>
+              <w:br/>
+              <w:t xml:space="preserve">1 1 0 </w:t>
+            </w:r>
+            <w:r>
+              <w:rPr>
+                <w:color w:val="A02B93" w:themeColor="accent5"/>
+                <w:lang w:val="es-ES"/>
+              </w:rPr>
+              <w:t>S6</w:t>
+            </w:r>
+          </w:p>
+        </w:tc>
+        <w:tc>
+          <w:tcPr>
+            <w:tcW w:w="2268" w:type="dxa"/>
+          </w:tcPr>
+          <w:p>
+            <w:pPr>
+              <w:rPr>
+                <w:lang w:val="es-ES"/>
+              </w:rPr>
+            </w:pPr>
+            <w:r>
+              <w:rPr>
+                <w:lang w:val="es-ES"/>
+              </w:rPr>
+              <w:t xml:space="preserve">X </w:t>
+            </w:r>
+            <w:proofErr w:type="spellStart"/>
+            <w:r>
+              <w:rPr>
+                <w:lang w:val="es-ES"/>
+              </w:rPr>
+              <w:t>X</w:t>
+            </w:r>
+            <w:proofErr w:type="spellEnd"/>
+            <w:r>
+              <w:rPr>
+                <w:lang w:val="es-ES"/>
+              </w:rPr>
+              <w:t xml:space="preserve"> X </w:t>
+            </w:r>
+          </w:p>
+          <w:p>
+            <w:pPr>
+              <w:rPr>
+                <w:lang w:val="es-ES"/>
+              </w:rPr>
+            </w:pPr>
+            <w:r>
+              <w:rPr>
+                <w:lang w:val="es-ES"/>
+              </w:rPr>
+              <w:t xml:space="preserve">0 1 0 </w:t>
+            </w:r>
+            <w:r>
+              <w:rPr>
+                <w:color w:val="A02B93" w:themeColor="accent5"/>
+                <w:lang w:val="es-ES"/>
+              </w:rPr>
+              <w:t>S2</w:t>
+            </w:r>
+          </w:p>
+          <w:p>
+            <w:pPr>
+              <w:rPr>
+                <w:lang w:val="es-ES"/>
+              </w:rPr>
+            </w:pPr>
+            <w:r>
+              <w:rPr>
+                <w:lang w:val="es-ES"/>
+              </w:rPr>
+              <w:t xml:space="preserve">0 1 0 </w:t>
+            </w:r>
+            <w:r>
+              <w:rPr>
+                <w:color w:val="A02B93" w:themeColor="accent5"/>
+                <w:lang w:val="es-ES"/>
+              </w:rPr>
+              <w:t>S2</w:t>
+            </w:r>
+          </w:p>
+          <w:p>
+            <w:pPr>
+              <w:rPr>
+                <w:lang w:val="es-ES"/>
+              </w:rPr>
+            </w:pPr>
+            <w:r>
+              <w:rPr>
+                <w:lang w:val="es-ES"/>
+              </w:rPr>
+              <w:t xml:space="preserve">0 1 0 </w:t>
+            </w:r>
+            <w:r>
+              <w:rPr>
+                <w:color w:val="A02B93" w:themeColor="accent5"/>
+                <w:lang w:val="es-ES"/>
+              </w:rPr>
+              <w:t>S2</w:t>
+            </w:r>
+          </w:p>
+          <w:p>
+            <w:pPr>
+              <w:rPr>
+                <w:lang w:val="es-ES"/>
+              </w:rPr>
+            </w:pPr>
+            <w:r>
+              <w:rPr>
+                <w:lang w:val="es-ES"/>
+              </w:rPr>
+              <w:t xml:space="preserve">1 0 1 </w:t>
+            </w:r>
+            <w:r>
+              <w:rPr>
+                <w:color w:val="A02B93" w:themeColor="accent5"/>
+                <w:lang w:val="es-ES"/>
+              </w:rPr>
+              <w:t>S5</w:t>
+            </w:r>
+          </w:p>
+          <w:p>
+            <w:pPr>
+              <w:rPr>
+                <w:lang w:val="es-ES"/>
+              </w:rPr>
+            </w:pPr>
+            <w:r>
+              <w:rPr>
+                <w:lang w:val="es-ES"/>
+              </w:rPr>
+              <w:t xml:space="preserve">1 0 1 </w:t>
+            </w:r>
+            <w:r>
+              <w:rPr>
+                <w:color w:val="A02B93" w:themeColor="accent5"/>
+                <w:lang w:val="es-ES"/>
+              </w:rPr>
+              <w:t>S5</w:t>
+            </w:r>
+          </w:p>
+          <w:p>
+            <w:pPr>
+              <w:rPr>
+                <w:lang w:val="es-ES"/>
+              </w:rPr>
+            </w:pPr>
+            <w:r>
+              <w:rPr>
+                <w:lang w:val="es-ES"/>
+              </w:rPr>
+              <w:t xml:space="preserve">1 0 1 </w:t>
+            </w:r>
+            <w:r>
+              <w:rPr>
+                <w:color w:val="A02B93" w:themeColor="accent5"/>
+                <w:lang w:val="es-ES"/>
+              </w:rPr>
+              <w:t>S5</w:t>
+            </w:r>
+          </w:p>
+        </w:tc>
+        <w:tc>
+          <w:tcPr>
+            <w:tcW w:w="992" w:type="dxa"/>
+          </w:tcPr>
+          <w:p>
+            <w:pPr>
+              <w:rPr>
+                <w:lang w:val="es-ES"/>
+              </w:rPr>
+            </w:pPr>
+            <w:r>
+              <w:rPr>
+                <w:lang w:val="es-ES"/>
+              </w:rPr>
+              <w:t>X X</w:t>
+            </w:r>
+          </w:p>
+          <w:p>
+            <w:pPr>
+              <w:rPr>
+                <w:lang w:val="es-ES"/>
+              </w:rPr>
+            </w:pPr>
+            <w:r>
+              <w:rPr>
+                <w:lang w:val="es-ES"/>
+              </w:rPr>
+              <w:t>0 0</w:t>
+            </w:r>
+          </w:p>
+          <w:p>
+            <w:pPr>
+              <w:rPr>
+                <w:lang w:val="es-ES"/>
+              </w:rPr>
+            </w:pPr>
+            <w:r>
+              <w:rPr>
+                <w:lang w:val="es-ES"/>
+              </w:rPr>
+              <w:t>0 0</w:t>
+            </w:r>
+          </w:p>
+          <w:p>
+            <w:pPr>
+              <w:rPr>
+                <w:lang w:val="es-ES"/>
+              </w:rPr>
+            </w:pPr>
+            <w:r>
+              <w:rPr>
+                <w:lang w:val="es-ES"/>
+              </w:rPr>
+              <w:t>0 0</w:t>
+            </w:r>
+          </w:p>
+          <w:p>
+            <w:pPr>
+              <w:rPr>
+                <w:lang w:val="es-ES"/>
+              </w:rPr>
+            </w:pPr>
+            <w:r>
+              <w:rPr>
+                <w:lang w:val="es-ES"/>
+              </w:rPr>
+              <w:t>0 0</w:t>
+            </w:r>
+          </w:p>
+          <w:p>
+            <w:pPr>
+              <w:rPr>
+                <w:lang w:val="es-ES"/>
+              </w:rPr>
+            </w:pPr>
+            <w:r>
+              <w:rPr>
+                <w:lang w:val="es-ES"/>
+              </w:rPr>
+              <w:t>0 0</w:t>
+            </w:r>
+          </w:p>
+          <w:p>
+            <w:pPr>
+              <w:rPr>
+                <w:lang w:val="es-ES"/>
+              </w:rPr>
+            </w:pPr>
+            <w:r>
+              <w:rPr>
+                <w:lang w:val="es-ES"/>
+              </w:rPr>
+              <w:t>0 0</w:t>
+            </w:r>
+          </w:p>
+        </w:tc>
+      </w:tr>
+    </w:tbl>
+    <w:p>
+      <w:pPr>
+        <w:rPr>
+          <w:lang w:val="es-ES"/>
+        </w:rPr>
+      </w:pPr>
+      <w:r>
+        <w:br/>
+      </w:r>
+      <w:r>
+        <w:t xml:space="preserve">“Se marcan con X </w:t>
+      </w:r>
+      <w:proofErr w:type="spellStart"/>
+      <w:r>
+        <w:t>X</w:t>
+      </w:r>
+      <w:proofErr w:type="spellEnd"/>
+      <w:r>
+        <w:t xml:space="preserve"> </w:t>
+      </w:r>
+      <w:proofErr w:type="spellStart"/>
+      <w:r>
+        <w:t>X</w:t>
+      </w:r>
+      <w:proofErr w:type="spellEnd"/>
+      <w:r>
+        <w:t xml:space="preserve"> aquellas transiciones que representan secuencias imposibles de detectar físicamente con el sistema de sensores, como por ejemplo el cambio abrupto de a=1, b=0 a a=0, b=1 sin pasar por a=1, b=1”.</w:t>
       </w:r>
     </w:p>
     <w:sectPr>
@@ -2056,6 +4077,25 @@
       <w:spacing w:val="5"/>
     </w:rPr>
   </w:style>
+  <w:style w:type="table" w:styleId="Tablaconcuadrcula">
+    <w:name w:val="Table Grid"/>
+    <w:basedOn w:val="Tablanormal"/>
+    <w:uiPriority w:val="39"/>
+    <w:rsid w:val="002437FD"/>
+    <w:pPr>
+      <w:spacing w:after="0" w:line="240" w:lineRule="auto"/>
+    </w:pPr>
+    <w:tblPr>
+      <w:tblBorders>
+        <w:top w:val="single" w:sz="4" w:space="0" w:color="auto"/>
+        <w:left w:val="single" w:sz="4" w:space="0" w:color="auto"/>
+        <w:bottom w:val="single" w:sz="4" w:space="0" w:color="auto"/>
+        <w:right w:val="single" w:sz="4" w:space="0" w:color="auto"/>
+        <w:insideH w:val="single" w:sz="4" w:space="0" w:color="auto"/>
+        <w:insideV w:val="single" w:sz="4" w:space="0" w:color="auto"/>
+      </w:tblBorders>
+    </w:tblPr>
+  </w:style>
 </w:styles>
 </file>
 
@@ -2372,4 +4412,16 @@
     </a:ext>
   </a:extLst>
 </a:theme>
+</file>
+
+<file path=customXml/item1.xml><?xml version="1.0" encoding="utf-8"?>
+<b:Sources xmlns:b="http://schemas.openxmlformats.org/officeDocument/2006/bibliography" xmlns="http://schemas.openxmlformats.org/officeDocument/2006/bibliography" SelectedStyle="\APASixthEditionOfficeOnline.xsl" StyleName="APA" Version="6"/>
+</file>
+
+<file path=customXml/itemProps1.xml><?xml version="1.0" encoding="utf-8"?>
+<ds:datastoreItem xmlns:ds="http://schemas.openxmlformats.org/officeDocument/2006/customXml" ds:itemID="{A774E397-052B-4E00-8110-BE501DF76450}">
+  <ds:schemaRefs>
+    <ds:schemaRef ds:uri="http://schemas.openxmlformats.org/officeDocument/2006/bibliography"/>
+  </ds:schemaRefs>
+</ds:datastoreItem>
 </file>
</xml_diff>